<commit_message>
Adicionando relatos dos testes
Teste na SNCT
Teste com alunos da Álvaro
</commit_message>
<xml_diff>
--- a/kAgora/documentacao/kAgora - Relato de Apresentação Antônio Euzébio.docx
+++ b/kAgora/documentacao/kAgora - Relato de Apresentação Antônio Euzébio.docx
@@ -153,8 +153,6 @@
           <w:color w:val="000000"/>
         </w:rPr>
       </w:pPr>
-      <w:bookmarkStart w:id="0" w:name="_GoBack"/>
-      <w:bookmarkEnd w:id="0"/>
     </w:p>
     <w:p>
       <w:pPr>
@@ -931,7 +929,7 @@
           <w:bCs/>
           <w:color w:val="000000"/>
         </w:rPr>
-        <w:t>Junho</w:t>
+        <w:t>Ju</w:t>
       </w:r>
       <w:r>
         <w:rPr>
@@ -940,7 +938,7 @@
           <w:bCs/>
           <w:color w:val="000000"/>
         </w:rPr>
-        <w:t xml:space="preserve"> de 201</w:t>
+        <w:t>l</w:t>
       </w:r>
       <w:r>
         <w:rPr>
@@ -949,8 +947,28 @@
           <w:bCs/>
           <w:color w:val="000000"/>
         </w:rPr>
-        <w:t>5</w:t>
-      </w:r>
+        <w:t>ho</w:t>
+      </w:r>
+      <w:r>
+        <w:rPr>
+          <w:rFonts w:ascii="Arial" w:hAnsi="Arial" w:cs="Arial"/>
+          <w:b/>
+          <w:bCs/>
+          <w:color w:val="000000"/>
+        </w:rPr>
+        <w:t xml:space="preserve"> de 201</w:t>
+      </w:r>
+      <w:r>
+        <w:rPr>
+          <w:rFonts w:ascii="Arial" w:hAnsi="Arial" w:cs="Arial"/>
+          <w:b/>
+          <w:bCs/>
+          <w:color w:val="000000"/>
+        </w:rPr>
+        <w:t>6</w:t>
+      </w:r>
+      <w:bookmarkStart w:id="0" w:name="_GoBack"/>
+      <w:bookmarkEnd w:id="0"/>
     </w:p>
     <w:p>
       <w:pPr>

</xml_diff>